<commit_message>
ticket booking with SQLite
</commit_message>
<xml_diff>
--- a/project5 tickets booking with SQLite/Maksat - Report.docx
+++ b/project5 tickets booking with SQLite/Maksat - Report.docx
@@ -119,47 +119,130 @@
         <w:rPr>
           <w:lang w:val="en-US"/>
         </w:rPr>
-        <w:t xml:space="preserve">And the whole logic of the project is written there. This class has several functions, for example: </w:t>
-      </w:r>
-      <w:proofErr w:type="spellStart"/>
+        <w:t>And the whole logic of the project is written there. This class has several functions.</w:t>
+      </w:r>
+      <w:r>
+        <w:rPr>
+          <w:lang w:val="en-US"/>
+        </w:rPr>
+        <w:t xml:space="preserve"> In the main function, there are several infinite loops that have facilitated my work and are directly connected with the logic of the project. But there are a couple of lines of code repeated several times that I did not put in a separate function and I think these codes will not interfere too much.</w:t>
+      </w:r>
+    </w:p>
+    <w:p>
+      <w:pPr>
+        <w:spacing w:after="0"/>
+        <w:rPr>
+          <w:lang w:val="en-US"/>
+        </w:rPr>
+      </w:pPr>
+      <w:r>
+        <w:rPr>
+          <w:lang w:val="en-US"/>
+        </w:rPr>
+        <w:t xml:space="preserve">At the very beginning, the program will check your login and password. You will not be able to continue the work if you have not entered the required data or have not registered. After you have logged in, you will see a mini menu where you can choose the following: </w:t>
+      </w:r>
+    </w:p>
+    <w:p>
+      <w:pPr>
+        <w:spacing w:after="0"/>
+        <w:rPr>
+          <w:lang w:val="en-US"/>
+        </w:rPr>
+      </w:pPr>
+      <w:r>
+        <w:rPr>
+          <w:lang w:val="en-US"/>
+        </w:rPr>
+        <w:t xml:space="preserve">1. </w:t>
+      </w:r>
       <w:proofErr w:type="gramStart"/>
       <w:r>
         <w:rPr>
           <w:lang w:val="en-US"/>
         </w:rPr>
-        <w:t>printTicket</w:t>
-      </w:r>
-      <w:proofErr w:type="spellEnd"/>
-      <w:r>
-        <w:rPr>
-          <w:lang w:val="en-US"/>
-        </w:rPr>
-        <w:t>(</w:t>
+        <w:t>buy</w:t>
       </w:r>
       <w:proofErr w:type="gramEnd"/>
       <w:r>
         <w:rPr>
           <w:lang w:val="en-US"/>
         </w:rPr>
-        <w:t xml:space="preserve">) - </w:t>
-      </w:r>
-      <w:r>
-        <w:rPr>
-          <w:lang w:val="en-US"/>
-        </w:rPr>
-        <w:t>t</w:t>
-      </w:r>
-      <w:r>
-        <w:rPr>
-          <w:lang w:val="en-US"/>
-        </w:rPr>
-        <w:t>his feature shows information at the end of booking tickets.</w:t>
-      </w:r>
-      <w:r>
-        <w:rPr>
-          <w:lang w:val="en-US"/>
-        </w:rPr>
-        <w:t xml:space="preserve"> In the main function, there are several infinite loops that have facilitated my work and are directly connected with the logic of the project. But there are a couple of lines of code repeated several times that I did not put in a separate function and I think these codes will not interfere too much.</w:t>
+        <w:t xml:space="preserve"> a ticket</w:t>
+      </w:r>
+    </w:p>
+    <w:p>
+      <w:pPr>
+        <w:spacing w:after="0"/>
+        <w:rPr>
+          <w:lang w:val="en-US"/>
+        </w:rPr>
+      </w:pPr>
+      <w:r>
+        <w:rPr>
+          <w:lang w:val="en-US"/>
+        </w:rPr>
+        <w:t xml:space="preserve">2. </w:t>
+      </w:r>
+      <w:proofErr w:type="gramStart"/>
+      <w:r>
+        <w:rPr>
+          <w:lang w:val="en-US"/>
+        </w:rPr>
+        <w:t>my</w:t>
+      </w:r>
+      <w:proofErr w:type="gramEnd"/>
+      <w:r>
+        <w:rPr>
+          <w:lang w:val="en-US"/>
+        </w:rPr>
+        <w:t xml:space="preserve"> tickets</w:t>
+      </w:r>
+    </w:p>
+    <w:p>
+      <w:pPr>
+        <w:spacing w:after="0"/>
+        <w:rPr>
+          <w:lang w:val="en-US"/>
+        </w:rPr>
+      </w:pPr>
+      <w:r>
+        <w:rPr>
+          <w:lang w:val="en-US"/>
+        </w:rPr>
+        <w:t xml:space="preserve">3. </w:t>
+      </w:r>
+      <w:proofErr w:type="gramStart"/>
+      <w:r>
+        <w:rPr>
+          <w:lang w:val="en-US"/>
+        </w:rPr>
+        <w:t>exit</w:t>
+      </w:r>
+      <w:proofErr w:type="gramEnd"/>
+      <w:r>
+        <w:rPr>
+          <w:lang w:val="en-US"/>
+        </w:rPr>
+        <w:t xml:space="preserve"> the system. </w:t>
+      </w:r>
+    </w:p>
+    <w:p>
+      <w:pPr>
+        <w:rPr>
+          <w:lang w:val="en-US"/>
+        </w:rPr>
+      </w:pPr>
+      <w:r>
+        <w:rPr>
+          <w:lang w:val="en-US"/>
+        </w:rPr>
+        <w:t>When buying tickets you need to choose a cinema to see a list of movies. By choosing a movie to watch, you can choose a convenient time and place for yourself or for a group of people.</w:t>
+      </w:r>
+      <w:r>
+        <w:rPr>
+          <w:lang w:val="en-US"/>
+        </w:rPr>
+        <w:t xml:space="preserve"> In the section my tickets you will see your purchased tickets.</w:t>
       </w:r>
       <w:bookmarkStart w:id="0" w:name="_GoBack"/>
       <w:bookmarkEnd w:id="0"/>

</xml_diff>